<commit_message>
Alterações na calculadora financeira
</commit_message>
<xml_diff>
--- a/Documentação/Documentos/Documento de regras de condução do projeto.docx
+++ b/Documentação/Documentos/Documento de regras de condução do projeto.docx
@@ -21,8 +21,58 @@
     <w:p>
       <w:pPr>
         <w:rPr>
-          <w:sz w:val="44"/>
-          <w:szCs w:val="44"/>
+          <w:sz w:val="24"/>
+          <w:szCs w:val="24"/>
+        </w:rPr>
+      </w:pPr>
+    </w:p>
+    <w:p>
+      <w:pPr>
+        <w:rPr>
+          <w:sz w:val="24"/>
+          <w:szCs w:val="24"/>
+        </w:rPr>
+      </w:pPr>
+      <w:r>
+        <w:rPr>
+          <w:b/>
+          <w:bCs/>
+          <w:sz w:val="24"/>
+          <w:szCs w:val="24"/>
+        </w:rPr>
+        <w:t>Grupo 10:</w:t>
+      </w:r>
+      <w:r>
+        <w:rPr>
+          <w:b/>
+          <w:bCs/>
+          <w:sz w:val="24"/>
+          <w:szCs w:val="24"/>
+        </w:rPr>
+        <w:t xml:space="preserve"> </w:t>
+      </w:r>
+      <w:proofErr w:type="spellStart"/>
+      <w:r>
+        <w:rPr>
+          <w:sz w:val="24"/>
+          <w:szCs w:val="24"/>
+        </w:rPr>
+        <w:t>CowTech</w:t>
+      </w:r>
+      <w:proofErr w:type="spellEnd"/>
+      <w:r>
+        <w:rPr>
+          <w:sz w:val="24"/>
+          <w:szCs w:val="24"/>
+        </w:rPr>
+        <w:t>.</w:t>
+      </w:r>
+    </w:p>
+    <w:p>
+      <w:pPr>
+        <w:rPr>
+          <w:sz w:val="24"/>
+          <w:szCs w:val="24"/>
         </w:rPr>
       </w:pPr>
     </w:p>
@@ -241,7 +291,7 @@
                 <w:sz w:val="24"/>
                 <w:szCs w:val="24"/>
               </w:rPr>
-              <w:t>Online</w:t>
+              <w:t>Presencial</w:t>
             </w:r>
           </w:p>
         </w:tc>
@@ -261,7 +311,7 @@
                 <w:sz w:val="24"/>
                 <w:szCs w:val="24"/>
               </w:rPr>
-              <w:t>Online</w:t>
+              <w:t>Presencial</w:t>
             </w:r>
           </w:p>
         </w:tc>
@@ -301,7 +351,7 @@
                 <w:sz w:val="24"/>
                 <w:szCs w:val="24"/>
               </w:rPr>
-              <w:t>Online</w:t>
+              <w:t>Presencial</w:t>
             </w:r>
           </w:p>
         </w:tc>
@@ -321,7 +371,7 @@
                 <w:sz w:val="24"/>
                 <w:szCs w:val="24"/>
               </w:rPr>
-              <w:t>Online</w:t>
+              <w:t>Presencial</w:t>
             </w:r>
           </w:p>
         </w:tc>
@@ -384,7 +434,35 @@
                 <w:sz w:val="24"/>
                 <w:szCs w:val="24"/>
               </w:rPr>
-              <w:t>19:30</w:t>
+              <w:t>1</w:t>
+            </w:r>
+            <w:r>
+              <w:rPr>
+                <w:sz w:val="24"/>
+                <w:szCs w:val="24"/>
+              </w:rPr>
+              <w:t>0</w:t>
+            </w:r>
+            <w:r>
+              <w:rPr>
+                <w:sz w:val="24"/>
+                <w:szCs w:val="24"/>
+              </w:rPr>
+              <w:t>:</w:t>
+            </w:r>
+            <w:r>
+              <w:rPr>
+                <w:sz w:val="24"/>
+                <w:szCs w:val="24"/>
+              </w:rPr>
+              <w:t>0</w:t>
+            </w:r>
+            <w:r>
+              <w:rPr>
+                <w:sz w:val="24"/>
+                <w:szCs w:val="24"/>
+              </w:rPr>
+              <w:t>0</w:t>
             </w:r>
           </w:p>
         </w:tc>
@@ -404,7 +482,35 @@
                 <w:sz w:val="24"/>
                 <w:szCs w:val="24"/>
               </w:rPr>
-              <w:t>19:30</w:t>
+              <w:t>1</w:t>
+            </w:r>
+            <w:r>
+              <w:rPr>
+                <w:sz w:val="24"/>
+                <w:szCs w:val="24"/>
+              </w:rPr>
+              <w:t>0</w:t>
+            </w:r>
+            <w:r>
+              <w:rPr>
+                <w:sz w:val="24"/>
+                <w:szCs w:val="24"/>
+              </w:rPr>
+              <w:t>:</w:t>
+            </w:r>
+            <w:r>
+              <w:rPr>
+                <w:sz w:val="24"/>
+                <w:szCs w:val="24"/>
+              </w:rPr>
+              <w:t>0</w:t>
+            </w:r>
+            <w:r>
+              <w:rPr>
+                <w:sz w:val="24"/>
+                <w:szCs w:val="24"/>
+              </w:rPr>
+              <w:t>0</w:t>
             </w:r>
           </w:p>
         </w:tc>
@@ -424,7 +530,28 @@
                 <w:sz w:val="24"/>
                 <w:szCs w:val="24"/>
               </w:rPr>
-              <w:t>16:45</w:t>
+              <w:t>1</w:t>
+            </w:r>
+            <w:r>
+              <w:rPr>
+                <w:sz w:val="24"/>
+                <w:szCs w:val="24"/>
+              </w:rPr>
+              <w:t>0</w:t>
+            </w:r>
+            <w:r>
+              <w:rPr>
+                <w:sz w:val="24"/>
+                <w:szCs w:val="24"/>
+              </w:rPr>
+              <w:t>:</w:t>
+            </w:r>
+            <w:r>
+              <w:rPr>
+                <w:sz w:val="24"/>
+                <w:szCs w:val="24"/>
+              </w:rPr>
+              <w:t>00</w:t>
             </w:r>
           </w:p>
         </w:tc>
@@ -444,7 +571,21 @@
                 <w:sz w:val="24"/>
                 <w:szCs w:val="24"/>
               </w:rPr>
-              <w:t>22:30</w:t>
+              <w:t>10</w:t>
+            </w:r>
+            <w:r>
+              <w:rPr>
+                <w:sz w:val="24"/>
+                <w:szCs w:val="24"/>
+              </w:rPr>
+              <w:t>:</w:t>
+            </w:r>
+            <w:r>
+              <w:rPr>
+                <w:sz w:val="24"/>
+                <w:szCs w:val="24"/>
+              </w:rPr>
+              <w:t>00</w:t>
             </w:r>
           </w:p>
         </w:tc>
@@ -464,7 +605,28 @@
                 <w:sz w:val="24"/>
                 <w:szCs w:val="24"/>
               </w:rPr>
-              <w:t>19:30</w:t>
+              <w:t>10</w:t>
+            </w:r>
+            <w:r>
+              <w:rPr>
+                <w:sz w:val="24"/>
+                <w:szCs w:val="24"/>
+              </w:rPr>
+              <w:t>:</w:t>
+            </w:r>
+            <w:r>
+              <w:rPr>
+                <w:sz w:val="24"/>
+                <w:szCs w:val="24"/>
+              </w:rPr>
+              <w:t>0</w:t>
+            </w:r>
+            <w:r>
+              <w:rPr>
+                <w:sz w:val="24"/>
+                <w:szCs w:val="24"/>
+              </w:rPr>
+              <w:t>0</w:t>
             </w:r>
           </w:p>
         </w:tc>
@@ -607,7 +769,14 @@
           <w:sz w:val="24"/>
           <w:szCs w:val="24"/>
         </w:rPr>
-        <w:t>Atrasos nas entregas serão documentados e necessitarão de justificativa.</w:t>
+        <w:t>Atrasos nas entregas serão documentados e necessitarão de justificativa</w:t>
+      </w:r>
+      <w:r>
+        <w:rPr>
+          <w:sz w:val="24"/>
+          <w:szCs w:val="24"/>
+        </w:rPr>
+        <w:t>;</w:t>
       </w:r>
     </w:p>
     <w:p>
@@ -635,6 +804,7 @@
         <w:rPr>
           <w:sz w:val="24"/>
           <w:szCs w:val="24"/>
+          <w:u w:val="single"/>
         </w:rPr>
       </w:pPr>
     </w:p>
@@ -688,7 +858,14 @@
           <w:sz w:val="24"/>
           <w:szCs w:val="24"/>
         </w:rPr>
-        <w:t>feitas durante as aulas de P.I, uma vez por semana.</w:t>
+        <w:t>feitas durante as aulas de P.I, uma vez por semana</w:t>
+      </w:r>
+      <w:r>
+        <w:rPr>
+          <w:sz w:val="24"/>
+          <w:szCs w:val="24"/>
+        </w:rPr>
+        <w:t>;</w:t>
       </w:r>
     </w:p>
     <w:p>
@@ -755,7 +932,14 @@
           <w:sz w:val="24"/>
           <w:szCs w:val="24"/>
         </w:rPr>
-        <w:t>A presença e ausência nas reuniões serão documentadas e poderão influenciar no indicador de participação do projeto.</w:t>
+        <w:t>A presença e ausência nas reuniões serão documentadas e poderão influenciar no indicador de participação do projeto</w:t>
+      </w:r>
+      <w:r>
+        <w:rPr>
+          <w:sz w:val="24"/>
+          <w:szCs w:val="24"/>
+        </w:rPr>
+        <w:t>;</w:t>
       </w:r>
     </w:p>
     <w:p>
@@ -775,7 +959,14 @@
           <w:sz w:val="24"/>
           <w:szCs w:val="24"/>
         </w:rPr>
-        <w:t>Durante a reunião os participantes poderão tomar decisões em relação ao projeto.</w:t>
+        <w:t>Durante a reunião os participantes poderão tomar decisões em relação ao projeto</w:t>
+      </w:r>
+      <w:r>
+        <w:rPr>
+          <w:sz w:val="24"/>
+          <w:szCs w:val="24"/>
+        </w:rPr>
+        <w:t>;</w:t>
       </w:r>
     </w:p>
     <w:p>
@@ -802,7 +993,27 @@
           <w:sz w:val="24"/>
           <w:szCs w:val="24"/>
         </w:rPr>
-        <w:t>.</w:t>
+        <w:t>;</w:t>
+      </w:r>
+    </w:p>
+    <w:p>
+      <w:pPr>
+        <w:pStyle w:val="PargrafodaLista"/>
+        <w:numPr>
+          <w:ilvl w:val="0"/>
+          <w:numId w:val="3"/>
+        </w:numPr>
+        <w:rPr>
+          <w:sz w:val="24"/>
+          <w:szCs w:val="24"/>
+        </w:rPr>
+      </w:pPr>
+      <w:r>
+        <w:rPr>
+          <w:sz w:val="24"/>
+          <w:szCs w:val="24"/>
+        </w:rPr>
+        <w:t>A troca de funções será feita durante a reunião de segunda.</w:t>
       </w:r>
     </w:p>
     <w:p>

</xml_diff>